<commit_message>
Update Template Surat Peminjaman Lab, Tambah Fitur : Export Excel Laporan PinjamRuang & PinjamAlat
</commit_message>
<xml_diff>
--- a/uploads/template/surat-peminjaman-lab.docx
+++ b/uploads/template/surat-peminjaman-lab.docx
@@ -184,23 +184,7 @@
               <w:jc w:val="center"/>
             </w:pPr>
             <w:r>
-              <w:t xml:space="preserve">Jl. Ir. </w:t>
-            </w:r>
-            <w:proofErr w:type="spellStart"/>
-            <w:r>
-              <w:t>Sutami</w:t>
-            </w:r>
-            <w:proofErr w:type="spellEnd"/>
-            <w:r>
-              <w:t xml:space="preserve"> 36 Surakarta, </w:t>
-            </w:r>
-            <w:proofErr w:type="spellStart"/>
-            <w:r>
-              <w:t>Telp</w:t>
-            </w:r>
-            <w:proofErr w:type="spellEnd"/>
-            <w:r>
-              <w:t xml:space="preserve">. </w:t>
+              <w:t xml:space="preserve">Jl. Ir. Sutami 36 Surakarta, Telp. </w:t>
             </w:r>
             <w:r>
               <w:t>0271 9127424</w:t>
@@ -330,99 +314,120 @@
           <w:szCs w:val="36"/>
         </w:rPr>
       </w:pPr>
-      <w:proofErr w:type="spellStart"/>
       <w:r>
         <w:rPr>
           <w:b/>
           <w:bCs/>
           <w:szCs w:val="36"/>
         </w:rPr>
-        <w:t>Menggunakan</w:t>
-      </w:r>
-      <w:proofErr w:type="spellEnd"/>
-      <w:r>
+        <w:t>Menggunakan Fasilitas Labkom di Luar Jam Pelayanan</w:t>
+      </w:r>
+    </w:p>
+    <w:p>
+      <w:pPr>
+        <w:spacing w:line="360" w:lineRule="auto"/>
+        <w:jc w:val="center"/>
         <w:rPr>
           <w:b/>
           <w:bCs/>
           <w:szCs w:val="36"/>
         </w:rPr>
+      </w:pPr>
+    </w:p>
+    <w:p>
+      <w:pPr>
+        <w:spacing w:line="360" w:lineRule="auto"/>
+        <w:ind w:left="709"/>
+        <w:rPr>
+          <w:bCs/>
+          <w:szCs w:val="36"/>
+        </w:rPr>
+      </w:pPr>
+      <w:r>
+        <w:rPr>
+          <w:bCs/>
+          <w:szCs w:val="36"/>
+        </w:rPr>
+        <w:t>Nama</w:t>
+      </w:r>
+      <w:r>
+        <w:rPr>
+          <w:bCs/>
+          <w:szCs w:val="36"/>
+        </w:rPr>
+        <w:tab/>
+      </w:r>
+      <w:r>
+        <w:rPr>
+          <w:bCs/>
+          <w:szCs w:val="36"/>
+        </w:rPr>
+        <w:tab/>
+        <w:t>:</w:t>
+      </w:r>
+      <w:r>
+        <w:rPr>
+          <w:bCs/>
+          <w:szCs w:val="36"/>
+        </w:rPr>
         <w:t xml:space="preserve"> </w:t>
       </w:r>
-      <w:proofErr w:type="spellStart"/>
-      <w:r>
-        <w:rPr>
-          <w:b/>
-          <w:bCs/>
-          <w:szCs w:val="36"/>
-        </w:rPr>
-        <w:t>Fasilitas</w:t>
-      </w:r>
-      <w:proofErr w:type="spellEnd"/>
-      <w:r>
-        <w:rPr>
-          <w:b/>
+      <w:bookmarkStart w:id="0" w:name="_Hlk53681348"/>
+      <w:r>
+        <w:rPr>
+          <w:bCs/>
+          <w:szCs w:val="36"/>
+        </w:rPr>
+        <w:t>${nama_lengkap}</w:t>
+      </w:r>
+      <w:bookmarkEnd w:id="0"/>
+    </w:p>
+    <w:p>
+      <w:pPr>
+        <w:spacing w:line="360" w:lineRule="auto"/>
+        <w:ind w:left="709"/>
+        <w:rPr>
+          <w:bCs/>
+          <w:szCs w:val="36"/>
+          <w:lang w:val="id-ID"/>
+        </w:rPr>
+      </w:pPr>
+      <w:r>
+        <w:rPr>
+          <w:bCs/>
+          <w:szCs w:val="36"/>
+        </w:rPr>
+        <w:t>NIM</w:t>
+      </w:r>
+      <w:r>
+        <w:rPr>
+          <w:bCs/>
+          <w:szCs w:val="36"/>
+        </w:rPr>
+        <w:tab/>
+      </w:r>
+      <w:r>
+        <w:rPr>
+          <w:bCs/>
+          <w:szCs w:val="36"/>
+        </w:rPr>
+        <w:tab/>
+        <w:t>:</w:t>
+      </w:r>
+      <w:r>
+        <w:rPr>
           <w:bCs/>
           <w:szCs w:val="36"/>
         </w:rPr>
         <w:t xml:space="preserve"> </w:t>
       </w:r>
-      <w:proofErr w:type="spellStart"/>
-      <w:r>
-        <w:rPr>
-          <w:b/>
-          <w:bCs/>
-          <w:szCs w:val="36"/>
-        </w:rPr>
-        <w:t>Labkom</w:t>
-      </w:r>
-      <w:proofErr w:type="spellEnd"/>
-      <w:r>
-        <w:rPr>
-          <w:b/>
-          <w:bCs/>
-          <w:szCs w:val="36"/>
-        </w:rPr>
-        <w:t xml:space="preserve"> di </w:t>
-      </w:r>
-      <w:proofErr w:type="spellStart"/>
-      <w:r>
-        <w:rPr>
-          <w:b/>
-          <w:bCs/>
-          <w:szCs w:val="36"/>
-        </w:rPr>
-        <w:t>Luar</w:t>
-      </w:r>
-      <w:proofErr w:type="spellEnd"/>
-      <w:r>
-        <w:rPr>
-          <w:b/>
-          <w:bCs/>
-          <w:szCs w:val="36"/>
-        </w:rPr>
-        <w:t xml:space="preserve"> Jam </w:t>
-      </w:r>
-      <w:proofErr w:type="spellStart"/>
-      <w:r>
-        <w:rPr>
-          <w:b/>
-          <w:bCs/>
-          <w:szCs w:val="36"/>
-        </w:rPr>
-        <w:t>Pelayanan</w:t>
-      </w:r>
-      <w:proofErr w:type="spellEnd"/>
-    </w:p>
-    <w:p>
-      <w:pPr>
-        <w:spacing w:line="360" w:lineRule="auto"/>
-        <w:jc w:val="center"/>
-        <w:rPr>
-          <w:b/>
-          <w:bCs/>
-          <w:szCs w:val="36"/>
-        </w:rPr>
-      </w:pPr>
+      <w:r>
+        <w:rPr>
+          <w:bCs/>
+          <w:szCs w:val="36"/>
+        </w:rPr>
+        <w:t>${nim}</w:t>
+      </w:r>
     </w:p>
     <w:p>
       <w:pPr>
@@ -431,21 +436,15 @@
         <w:rPr>
           <w:bCs/>
           <w:szCs w:val="36"/>
-        </w:rPr>
-      </w:pPr>
-      <w:r>
-        <w:rPr>
-          <w:bCs/>
-          <w:szCs w:val="36"/>
-        </w:rPr>
-        <w:t>Nama</w:t>
-      </w:r>
-      <w:r>
-        <w:rPr>
-          <w:bCs/>
-          <w:szCs w:val="36"/>
-        </w:rPr>
-        <w:tab/>
+          <w:lang w:val="id-ID"/>
+        </w:rPr>
+      </w:pPr>
+      <w:r>
+        <w:rPr>
+          <w:bCs/>
+          <w:szCs w:val="36"/>
+        </w:rPr>
+        <w:t xml:space="preserve">No telepon </w:t>
       </w:r>
       <w:r>
         <w:rPr>
@@ -462,31 +461,13 @@
         </w:rPr>
         <w:t xml:space="preserve"> </w:t>
       </w:r>
-      <w:bookmarkStart w:id="0" w:name="_Hlk53681348"/>
-      <w:r>
-        <w:rPr>
-          <w:bCs/>
-          <w:szCs w:val="36"/>
-        </w:rPr>
-        <w:t>${</w:t>
-      </w:r>
-      <w:proofErr w:type="spellStart"/>
-      <w:r>
-        <w:rPr>
-          <w:bCs/>
-          <w:szCs w:val="36"/>
-        </w:rPr>
-        <w:t>nama_lengkap</w:t>
-      </w:r>
-      <w:proofErr w:type="spellEnd"/>
-      <w:r>
-        <w:rPr>
-          <w:bCs/>
-          <w:szCs w:val="36"/>
-        </w:rPr>
-        <w:t>}</w:t>
-      </w:r>
-      <w:bookmarkEnd w:id="0"/>
+      <w:r>
+        <w:rPr>
+          <w:bCs/>
+          <w:szCs w:val="36"/>
+        </w:rPr>
+        <w:t>${no_wa}</w:t>
+      </w:r>
     </w:p>
     <w:p>
       <w:pPr>
@@ -503,7 +484,39 @@
           <w:bCs/>
           <w:szCs w:val="36"/>
         </w:rPr>
-        <w:t>NIM</w:t>
+        <w:t xml:space="preserve">Keperluan </w:t>
+      </w:r>
+      <w:r>
+        <w:rPr>
+          <w:bCs/>
+          <w:szCs w:val="36"/>
+        </w:rPr>
+        <w:tab/>
+        <w:t xml:space="preserve">: </w:t>
+      </w:r>
+      <w:r>
+        <w:rPr>
+          <w:bCs/>
+          <w:szCs w:val="36"/>
+        </w:rPr>
+        <w:t>${keperluan}</w:t>
+      </w:r>
+    </w:p>
+    <w:p>
+      <w:pPr>
+        <w:spacing w:line="360" w:lineRule="auto"/>
+        <w:ind w:left="709"/>
+        <w:rPr>
+          <w:bCs/>
+          <w:szCs w:val="36"/>
+        </w:rPr>
+      </w:pPr>
+      <w:r>
+        <w:rPr>
+          <w:bCs/>
+          <w:szCs w:val="36"/>
+        </w:rPr>
+        <w:t>Ruang</w:t>
       </w:r>
       <w:r>
         <w:rPr>
@@ -532,23 +545,7 @@
           <w:bCs/>
           <w:szCs w:val="36"/>
         </w:rPr>
-        <w:t>${</w:t>
-      </w:r>
-      <w:proofErr w:type="spellStart"/>
-      <w:r>
-        <w:rPr>
-          <w:bCs/>
-          <w:szCs w:val="36"/>
-        </w:rPr>
-        <w:t>nim</w:t>
-      </w:r>
-      <w:proofErr w:type="spellEnd"/>
-      <w:r>
-        <w:rPr>
-          <w:bCs/>
-          <w:szCs w:val="36"/>
-        </w:rPr>
-        <w:t>}</w:t>
+        <w:t>${nama_lab}</w:t>
       </w:r>
     </w:p>
     <w:p>
@@ -565,94 +562,53 @@
         <w:rPr>
           <w:bCs/>
           <w:szCs w:val="36"/>
-        </w:rPr>
-        <w:t xml:space="preserve">No </w:t>
-      </w:r>
-      <w:proofErr w:type="spellStart"/>
-      <w:r>
-        <w:rPr>
-          <w:bCs/>
-          <w:szCs w:val="36"/>
-        </w:rPr>
-        <w:t>telepon</w:t>
-      </w:r>
-      <w:proofErr w:type="spellEnd"/>
-      <w:r>
-        <w:rPr>
-          <w:bCs/>
-          <w:szCs w:val="36"/>
-        </w:rPr>
-        <w:t xml:space="preserve"> </w:t>
-      </w:r>
-      <w:r>
-        <w:rPr>
-          <w:bCs/>
-          <w:szCs w:val="36"/>
-        </w:rPr>
-        <w:tab/>
-        <w:t>:</w:t>
-      </w:r>
-      <w:r>
-        <w:rPr>
-          <w:bCs/>
-          <w:szCs w:val="36"/>
-        </w:rPr>
-        <w:t xml:space="preserve"> </w:t>
-      </w:r>
-      <w:r>
-        <w:rPr>
-          <w:bCs/>
-          <w:szCs w:val="36"/>
-        </w:rPr>
-        <w:t>${</w:t>
-      </w:r>
-      <w:proofErr w:type="spellStart"/>
-      <w:r>
-        <w:rPr>
-          <w:bCs/>
-          <w:szCs w:val="36"/>
-        </w:rPr>
-        <w:t>no_wa</w:t>
-      </w:r>
-      <w:proofErr w:type="spellEnd"/>
-      <w:r>
-        <w:rPr>
-          <w:bCs/>
-          <w:szCs w:val="36"/>
-        </w:rPr>
-        <w:t>}</w:t>
+          <w:lang w:val="id-ID"/>
+        </w:rPr>
+        <w:t>Tanggal</w:t>
+      </w:r>
+      <w:r>
+        <w:rPr>
+          <w:bCs/>
+          <w:szCs w:val="36"/>
+          <w:lang w:val="id-ID"/>
+        </w:rPr>
+        <w:tab/>
+        <w:t xml:space="preserve">: </w:t>
+      </w:r>
+      <w:r>
+        <w:rPr>
+          <w:bCs/>
+          <w:szCs w:val="36"/>
+        </w:rPr>
+        <w:t>${tanggal}</w:t>
       </w:r>
     </w:p>
     <w:p>
       <w:pPr>
         <w:spacing w:line="360" w:lineRule="auto"/>
         <w:ind w:left="709"/>
+      </w:pPr>
+      <w:r>
         <w:rPr>
           <w:bCs/>
           <w:szCs w:val="36"/>
           <w:lang w:val="id-ID"/>
         </w:rPr>
-      </w:pPr>
-      <w:proofErr w:type="spellStart"/>
-      <w:r>
-        <w:rPr>
-          <w:bCs/>
-          <w:szCs w:val="36"/>
-        </w:rPr>
-        <w:t>Keperluan</w:t>
-      </w:r>
-      <w:proofErr w:type="spellEnd"/>
-      <w:r>
-        <w:rPr>
-          <w:bCs/>
-          <w:szCs w:val="36"/>
-        </w:rPr>
-        <w:t xml:space="preserve"> </w:t>
-      </w:r>
-      <w:r>
-        <w:rPr>
-          <w:bCs/>
-          <w:szCs w:val="36"/>
+        <w:t>Waktu</w:t>
+      </w:r>
+      <w:r>
+        <w:rPr>
+          <w:bCs/>
+          <w:szCs w:val="36"/>
+          <w:lang w:val="id-ID"/>
+        </w:rPr>
+        <w:tab/>
+      </w:r>
+      <w:r>
+        <w:rPr>
+          <w:bCs/>
+          <w:szCs w:val="36"/>
+          <w:lang w:val="id-ID"/>
         </w:rPr>
         <w:tab/>
         <w:t xml:space="preserve">: </w:t>
@@ -662,230 +618,29 @@
           <w:bCs/>
           <w:szCs w:val="36"/>
         </w:rPr>
-        <w:t>${</w:t>
-      </w:r>
-      <w:proofErr w:type="spellStart"/>
-      <w:r>
-        <w:rPr>
-          <w:bCs/>
-          <w:szCs w:val="36"/>
-        </w:rPr>
-        <w:t>keperluan</w:t>
-      </w:r>
-      <w:proofErr w:type="spellEnd"/>
-      <w:r>
-        <w:rPr>
-          <w:bCs/>
-          <w:szCs w:val="36"/>
-        </w:rPr>
-        <w:t>}</w:t>
-      </w:r>
-    </w:p>
-    <w:p>
-      <w:pPr>
-        <w:spacing w:line="360" w:lineRule="auto"/>
-        <w:ind w:left="709"/>
-        <w:rPr>
-          <w:bCs/>
-          <w:szCs w:val="36"/>
-        </w:rPr>
-      </w:pPr>
-      <w:proofErr w:type="spellStart"/>
-      <w:r>
-        <w:rPr>
-          <w:bCs/>
-          <w:szCs w:val="36"/>
-        </w:rPr>
-        <w:t>Ruang</w:t>
-      </w:r>
-      <w:proofErr w:type="spellEnd"/>
-      <w:r>
-        <w:rPr>
-          <w:bCs/>
-          <w:szCs w:val="36"/>
-        </w:rPr>
-        <w:tab/>
-      </w:r>
-      <w:r>
-        <w:rPr>
-          <w:bCs/>
-          <w:szCs w:val="36"/>
-        </w:rPr>
-        <w:tab/>
-        <w:t>:</w:t>
-      </w:r>
-      <w:r>
-        <w:rPr>
-          <w:bCs/>
-          <w:szCs w:val="36"/>
-        </w:rPr>
-        <w:t xml:space="preserve"> </w:t>
-      </w:r>
-      <w:r>
-        <w:rPr>
-          <w:bCs/>
-          <w:szCs w:val="36"/>
-        </w:rPr>
-        <w:t>${</w:t>
-      </w:r>
-      <w:proofErr w:type="spellStart"/>
-      <w:r>
-        <w:rPr>
-          <w:bCs/>
-          <w:szCs w:val="36"/>
-        </w:rPr>
-        <w:t>nama_lab</w:t>
-      </w:r>
-      <w:proofErr w:type="spellEnd"/>
-      <w:r>
-        <w:rPr>
-          <w:bCs/>
-          <w:szCs w:val="36"/>
-        </w:rPr>
-        <w:t>}</w:t>
-      </w:r>
-    </w:p>
-    <w:p>
-      <w:pPr>
-        <w:spacing w:line="360" w:lineRule="auto"/>
-        <w:ind w:left="709"/>
+        <w:t>${jam_pinjam}</w:t>
+      </w:r>
+      <w:r>
         <w:rPr>
           <w:bCs/>
           <w:szCs w:val="36"/>
           <w:lang w:val="id-ID"/>
         </w:rPr>
-      </w:pPr>
+        <w:t xml:space="preserve"> – </w:t>
+      </w:r>
+      <w:r>
+        <w:rPr>
+          <w:bCs/>
+          <w:szCs w:val="36"/>
+        </w:rPr>
+        <w:t>${jam_kembali}</w:t>
+      </w:r>
       <w:r>
         <w:rPr>
           <w:bCs/>
           <w:szCs w:val="36"/>
           <w:lang w:val="id-ID"/>
         </w:rPr>
-        <w:t>Tanggal</w:t>
-      </w:r>
-      <w:r>
-        <w:rPr>
-          <w:bCs/>
-          <w:szCs w:val="36"/>
-          <w:lang w:val="id-ID"/>
-        </w:rPr>
-        <w:tab/>
-        <w:t xml:space="preserve">: </w:t>
-      </w:r>
-      <w:r>
-        <w:rPr>
-          <w:bCs/>
-          <w:szCs w:val="36"/>
-        </w:rPr>
-        <w:t>${</w:t>
-      </w:r>
-      <w:proofErr w:type="spellStart"/>
-      <w:r>
-        <w:rPr>
-          <w:bCs/>
-          <w:szCs w:val="36"/>
-        </w:rPr>
-        <w:t>tanggal</w:t>
-      </w:r>
-      <w:proofErr w:type="spellEnd"/>
-      <w:r>
-        <w:rPr>
-          <w:bCs/>
-          <w:szCs w:val="36"/>
-        </w:rPr>
-        <w:t>}</w:t>
-      </w:r>
-    </w:p>
-    <w:p>
-      <w:pPr>
-        <w:spacing w:line="360" w:lineRule="auto"/>
-        <w:ind w:left="709"/>
-      </w:pPr>
-      <w:r>
-        <w:rPr>
-          <w:bCs/>
-          <w:szCs w:val="36"/>
-          <w:lang w:val="id-ID"/>
-        </w:rPr>
-        <w:t>Waktu</w:t>
-      </w:r>
-      <w:r>
-        <w:rPr>
-          <w:bCs/>
-          <w:szCs w:val="36"/>
-          <w:lang w:val="id-ID"/>
-        </w:rPr>
-        <w:tab/>
-      </w:r>
-      <w:r>
-        <w:rPr>
-          <w:bCs/>
-          <w:szCs w:val="36"/>
-          <w:lang w:val="id-ID"/>
-        </w:rPr>
-        <w:tab/>
-        <w:t xml:space="preserve">: </w:t>
-      </w:r>
-      <w:r>
-        <w:rPr>
-          <w:bCs/>
-          <w:szCs w:val="36"/>
-        </w:rPr>
-        <w:t>${</w:t>
-      </w:r>
-      <w:proofErr w:type="spellStart"/>
-      <w:r>
-        <w:rPr>
-          <w:bCs/>
-          <w:szCs w:val="36"/>
-        </w:rPr>
-        <w:t>jam_pinjam</w:t>
-      </w:r>
-      <w:proofErr w:type="spellEnd"/>
-      <w:r>
-        <w:rPr>
-          <w:bCs/>
-          <w:szCs w:val="36"/>
-        </w:rPr>
-        <w:t>}</w:t>
-      </w:r>
-      <w:r>
-        <w:rPr>
-          <w:bCs/>
-          <w:szCs w:val="36"/>
-          <w:lang w:val="id-ID"/>
-        </w:rPr>
-        <w:t xml:space="preserve"> – </w:t>
-      </w:r>
-      <w:r>
-        <w:rPr>
-          <w:bCs/>
-          <w:szCs w:val="36"/>
-        </w:rPr>
-        <w:t>${</w:t>
-      </w:r>
-      <w:proofErr w:type="spellStart"/>
-      <w:r>
-        <w:rPr>
-          <w:bCs/>
-          <w:szCs w:val="36"/>
-        </w:rPr>
-        <w:t>jam_kembali</w:t>
-      </w:r>
-      <w:proofErr w:type="spellEnd"/>
-      <w:r>
-        <w:rPr>
-          <w:bCs/>
-          <w:szCs w:val="36"/>
-        </w:rPr>
-        <w:t>}</w:t>
-      </w:r>
-      <w:r>
-        <w:rPr>
-          <w:bCs/>
-          <w:szCs w:val="36"/>
-          <w:lang w:val="id-ID"/>
-        </w:rPr>
         <w:t>WIB</w:t>
       </w:r>
     </w:p>
@@ -894,69 +649,8 @@
         <w:spacing w:line="360" w:lineRule="auto"/>
         <w:ind w:firstLine="720"/>
       </w:pPr>
-      <w:proofErr w:type="spellStart"/>
-      <w:r>
-        <w:t>Dengan</w:t>
-      </w:r>
-      <w:proofErr w:type="spellEnd"/>
-      <w:r>
-        <w:t xml:space="preserve"> </w:t>
-      </w:r>
-      <w:proofErr w:type="spellStart"/>
-      <w:r>
-        <w:t>ini</w:t>
-      </w:r>
-      <w:proofErr w:type="spellEnd"/>
-      <w:r>
-        <w:t xml:space="preserve"> kami </w:t>
-      </w:r>
-      <w:proofErr w:type="spellStart"/>
-      <w:r>
-        <w:t>menggunakan</w:t>
-      </w:r>
-      <w:proofErr w:type="spellEnd"/>
-      <w:r>
-        <w:t xml:space="preserve"> </w:t>
-      </w:r>
-      <w:proofErr w:type="spellStart"/>
-      <w:r>
-        <w:t>fasilitas</w:t>
-      </w:r>
-      <w:proofErr w:type="spellEnd"/>
-      <w:r>
-        <w:t xml:space="preserve"> </w:t>
-      </w:r>
-      <w:proofErr w:type="spellStart"/>
-      <w:r>
-        <w:t>Labkom</w:t>
-      </w:r>
-      <w:proofErr w:type="spellEnd"/>
-      <w:r>
-        <w:t xml:space="preserve"> yang </w:t>
-      </w:r>
-      <w:proofErr w:type="spellStart"/>
-      <w:r>
-        <w:t>ada</w:t>
-      </w:r>
-      <w:proofErr w:type="spellEnd"/>
-      <w:r>
-        <w:t xml:space="preserve">, dan </w:t>
-      </w:r>
-      <w:proofErr w:type="spellStart"/>
-      <w:r>
-        <w:t>menyatakan</w:t>
-      </w:r>
-      <w:proofErr w:type="spellEnd"/>
-      <w:r>
-        <w:t xml:space="preserve"> </w:t>
-      </w:r>
-      <w:proofErr w:type="spellStart"/>
-      <w:r>
-        <w:t>kesanggupan</w:t>
-      </w:r>
-      <w:proofErr w:type="spellEnd"/>
-      <w:r>
-        <w:t xml:space="preserve"> </w:t>
+      <w:r>
+        <w:t xml:space="preserve">Dengan ini kami menggunakan fasilitas Labkom yang ada, dan menyatakan kesanggupan </w:t>
       </w:r>
     </w:p>
     <w:p>
@@ -964,16 +658,9 @@
         <w:spacing w:line="360" w:lineRule="auto"/>
         <w:ind w:firstLine="720"/>
       </w:pPr>
-      <w:proofErr w:type="spellStart"/>
-      <w:proofErr w:type="gramStart"/>
-      <w:r>
-        <w:t>untuk</w:t>
-      </w:r>
-      <w:proofErr w:type="spellEnd"/>
-      <w:r>
-        <w:t xml:space="preserve"> :</w:t>
-      </w:r>
-      <w:proofErr w:type="gramEnd"/>
+      <w:r>
+        <w:t>untuk :</w:t>
+      </w:r>
     </w:p>
     <w:p>
       <w:pPr>
@@ -985,43 +672,9 @@
         <w:spacing w:line="360" w:lineRule="auto"/>
         <w:ind w:left="1080"/>
       </w:pPr>
-      <w:proofErr w:type="spellStart"/>
-      <w:r>
-        <w:t>Mengganti</w:t>
-      </w:r>
-      <w:proofErr w:type="spellEnd"/>
-      <w:r>
-        <w:t xml:space="preserve"> </w:t>
-      </w:r>
-      <w:proofErr w:type="spellStart"/>
-      <w:r>
-        <w:t>apabila</w:t>
-      </w:r>
-      <w:proofErr w:type="spellEnd"/>
-      <w:r>
-        <w:t xml:space="preserve"> </w:t>
-      </w:r>
-      <w:proofErr w:type="spellStart"/>
-      <w:r>
-        <w:t>ada</w:t>
-      </w:r>
-      <w:proofErr w:type="spellEnd"/>
-      <w:r>
-        <w:t xml:space="preserve"> </w:t>
-      </w:r>
-      <w:proofErr w:type="spellStart"/>
-      <w:r>
-        <w:t>kerusakan</w:t>
-      </w:r>
-      <w:proofErr w:type="spellEnd"/>
-      <w:r>
-        <w:t xml:space="preserve"> dan </w:t>
-      </w:r>
-      <w:proofErr w:type="spellStart"/>
-      <w:r>
-        <w:t>kehilangan</w:t>
-      </w:r>
-      <w:proofErr w:type="spellEnd"/>
+      <w:r>
+        <w:t>Mengganti apabila ada kerusakan dan kehilangan</w:t>
+      </w:r>
       <w:r>
         <w:t>.</w:t>
       </w:r>
@@ -1036,27 +689,9 @@
         <w:spacing w:line="360" w:lineRule="auto"/>
         <w:ind w:left="1080"/>
       </w:pPr>
-      <w:proofErr w:type="spellStart"/>
-      <w:r>
-        <w:t>Mentaati</w:t>
-      </w:r>
-      <w:proofErr w:type="spellEnd"/>
-      <w:r>
-        <w:t xml:space="preserve"> </w:t>
-      </w:r>
-      <w:proofErr w:type="spellStart"/>
-      <w:r>
-        <w:t>peraturan</w:t>
-      </w:r>
-      <w:proofErr w:type="spellEnd"/>
-      <w:r>
-        <w:t xml:space="preserve"> yang </w:t>
-      </w:r>
-      <w:proofErr w:type="spellStart"/>
-      <w:r>
-        <w:t>ada</w:t>
-      </w:r>
-      <w:proofErr w:type="spellEnd"/>
+      <w:r>
+        <w:t>Mentaati peraturan yang ada</w:t>
+      </w:r>
       <w:r>
         <w:t>.</w:t>
       </w:r>
@@ -1071,67 +706,9 @@
         <w:spacing w:line="360" w:lineRule="auto"/>
         <w:ind w:left="1080"/>
       </w:pPr>
-      <w:proofErr w:type="spellStart"/>
-      <w:r>
-        <w:t>Ikut</w:t>
-      </w:r>
-      <w:proofErr w:type="spellEnd"/>
-      <w:r>
-        <w:t xml:space="preserve"> </w:t>
-      </w:r>
-      <w:proofErr w:type="spellStart"/>
-      <w:r>
-        <w:t>serta</w:t>
-      </w:r>
-      <w:proofErr w:type="spellEnd"/>
-      <w:r>
-        <w:t xml:space="preserve"> </w:t>
-      </w:r>
-      <w:proofErr w:type="spellStart"/>
-      <w:r>
-        <w:t>menjaga</w:t>
-      </w:r>
-      <w:proofErr w:type="spellEnd"/>
-      <w:r>
-        <w:t xml:space="preserve"> </w:t>
-      </w:r>
-      <w:proofErr w:type="spellStart"/>
-      <w:r>
-        <w:t>kebersihan</w:t>
-      </w:r>
-      <w:proofErr w:type="spellEnd"/>
-      <w:r>
-        <w:t xml:space="preserve">, </w:t>
-      </w:r>
-      <w:proofErr w:type="spellStart"/>
-      <w:r>
-        <w:t>kerapian</w:t>
-      </w:r>
-      <w:proofErr w:type="spellEnd"/>
-      <w:r>
-        <w:t xml:space="preserve">, dan </w:t>
-      </w:r>
-      <w:proofErr w:type="spellStart"/>
-      <w:r>
-        <w:t>ketenangan</w:t>
-      </w:r>
-      <w:proofErr w:type="spellEnd"/>
-      <w:r>
-        <w:t xml:space="preserve"> yang </w:t>
-      </w:r>
-      <w:proofErr w:type="spellStart"/>
-      <w:r>
-        <w:t>ada</w:t>
-      </w:r>
-      <w:proofErr w:type="spellEnd"/>
-      <w:r>
-        <w:t xml:space="preserve"> di </w:t>
-      </w:r>
-      <w:proofErr w:type="spellStart"/>
-      <w:r>
-        <w:t>Labkom</w:t>
-      </w:r>
-      <w:proofErr w:type="spellEnd"/>
+      <w:r>
+        <w:t>Ikut serta menjaga kebersihan, kerapian, dan ketenangan yang ada di Labkom</w:t>
+      </w:r>
       <w:r>
         <w:t>.</w:t>
       </w:r>
@@ -1146,51 +723,9 @@
         <w:spacing w:line="360" w:lineRule="auto"/>
         <w:ind w:left="1080"/>
       </w:pPr>
-      <w:proofErr w:type="spellStart"/>
-      <w:r>
-        <w:t>Mematikan</w:t>
-      </w:r>
-      <w:proofErr w:type="spellEnd"/>
-      <w:r>
-        <w:t xml:space="preserve"> </w:t>
-      </w:r>
-      <w:proofErr w:type="spellStart"/>
-      <w:r>
-        <w:t>fasilitas</w:t>
-      </w:r>
-      <w:proofErr w:type="spellEnd"/>
-      <w:r>
-        <w:t xml:space="preserve"> </w:t>
-      </w:r>
-      <w:proofErr w:type="spellStart"/>
-      <w:r>
-        <w:t>Labkom</w:t>
-      </w:r>
-      <w:proofErr w:type="spellEnd"/>
-      <w:r>
-        <w:t xml:space="preserve"> yang </w:t>
-      </w:r>
-      <w:proofErr w:type="spellStart"/>
-      <w:r>
-        <w:t>sudah</w:t>
-      </w:r>
-      <w:proofErr w:type="spellEnd"/>
-      <w:r>
-        <w:t xml:space="preserve"> </w:t>
-      </w:r>
-      <w:proofErr w:type="spellStart"/>
-      <w:r>
-        <w:t>tidak</w:t>
-      </w:r>
-      <w:proofErr w:type="spellEnd"/>
-      <w:r>
-        <w:t xml:space="preserve"> </w:t>
-      </w:r>
-      <w:proofErr w:type="spellStart"/>
-      <w:r>
-        <w:t>digunakan</w:t>
-      </w:r>
-      <w:proofErr w:type="spellEnd"/>
+      <w:r>
+        <w:t>Mematikan fasilitas Labkom yang sudah tidak digunakan</w:t>
+      </w:r>
       <w:r>
         <w:t>.</w:t>
       </w:r>
@@ -1205,93 +740,8 @@
         <w:spacing w:line="360" w:lineRule="auto"/>
         <w:ind w:left="1080"/>
       </w:pPr>
-      <w:proofErr w:type="spellStart"/>
-      <w:r>
-        <w:t>Lapor</w:t>
-      </w:r>
-      <w:proofErr w:type="spellEnd"/>
-      <w:r>
-        <w:t xml:space="preserve"> </w:t>
-      </w:r>
-      <w:proofErr w:type="spellStart"/>
-      <w:r>
-        <w:t>kepada</w:t>
-      </w:r>
-      <w:proofErr w:type="spellEnd"/>
-      <w:r>
-        <w:t xml:space="preserve"> </w:t>
-      </w:r>
-      <w:proofErr w:type="spellStart"/>
-      <w:r>
-        <w:t>petugas</w:t>
-      </w:r>
-      <w:proofErr w:type="spellEnd"/>
-      <w:r>
-        <w:t xml:space="preserve"> </w:t>
-      </w:r>
-      <w:proofErr w:type="spellStart"/>
-      <w:r>
-        <w:t>jaga</w:t>
-      </w:r>
-      <w:proofErr w:type="spellEnd"/>
-      <w:r>
-        <w:t xml:space="preserve"> </w:t>
-      </w:r>
-      <w:proofErr w:type="spellStart"/>
-      <w:r>
-        <w:t>apabila</w:t>
-      </w:r>
-      <w:proofErr w:type="spellEnd"/>
-      <w:r>
-        <w:t xml:space="preserve"> </w:t>
-      </w:r>
-      <w:proofErr w:type="spellStart"/>
-      <w:r>
-        <w:t>keperluan</w:t>
-      </w:r>
-      <w:proofErr w:type="spellEnd"/>
-      <w:r>
-        <w:t xml:space="preserve"> </w:t>
-      </w:r>
-      <w:proofErr w:type="spellStart"/>
-      <w:r>
-        <w:t>telah</w:t>
-      </w:r>
-      <w:proofErr w:type="spellEnd"/>
-      <w:r>
-        <w:t xml:space="preserve"> </w:t>
-      </w:r>
-      <w:proofErr w:type="spellStart"/>
-      <w:r>
-        <w:t>selesai</w:t>
-      </w:r>
-      <w:proofErr w:type="spellEnd"/>
-      <w:r>
-        <w:t xml:space="preserve"> dan lab </w:t>
-      </w:r>
-      <w:proofErr w:type="spellStart"/>
-      <w:r>
-        <w:t>tidak</w:t>
-      </w:r>
-      <w:proofErr w:type="spellEnd"/>
-      <w:r>
-        <w:t xml:space="preserve"> </w:t>
-      </w:r>
-      <w:proofErr w:type="spellStart"/>
-      <w:r>
-        <w:t>digunakan</w:t>
-      </w:r>
-      <w:proofErr w:type="spellEnd"/>
-      <w:r>
-        <w:t xml:space="preserve"> </w:t>
-      </w:r>
-      <w:proofErr w:type="spellStart"/>
-      <w:r>
-        <w:t>lagi</w:t>
-      </w:r>
-      <w:proofErr w:type="spellEnd"/>
-      <w:r>
-        <w:t>.</w:t>
+      <w:r>
+        <w:t>Lapor kepada petugas jaga apabila keperluan telah selesai dan lab tidak digunakan lagi.</w:t>
       </w:r>
     </w:p>
     <w:p>
@@ -1299,131 +749,14 @@
         <w:spacing w:line="360" w:lineRule="auto"/>
         <w:ind w:left="360" w:firstLine="360"/>
       </w:pPr>
-      <w:proofErr w:type="spellStart"/>
-      <w:r>
-        <w:t>Demikian</w:t>
-      </w:r>
-      <w:proofErr w:type="spellEnd"/>
-      <w:r>
-        <w:t xml:space="preserve"> </w:t>
-      </w:r>
-      <w:proofErr w:type="spellStart"/>
-      <w:r>
-        <w:t>surat</w:t>
-      </w:r>
-      <w:proofErr w:type="spellEnd"/>
-      <w:r>
-        <w:t xml:space="preserve"> </w:t>
-      </w:r>
-      <w:proofErr w:type="spellStart"/>
-      <w:r>
-        <w:t>pernyataan</w:t>
-      </w:r>
-      <w:proofErr w:type="spellEnd"/>
-      <w:r>
-        <w:t xml:space="preserve"> </w:t>
-      </w:r>
-      <w:proofErr w:type="spellStart"/>
-      <w:r>
-        <w:t>ini</w:t>
-      </w:r>
-      <w:proofErr w:type="spellEnd"/>
-      <w:r>
-        <w:t xml:space="preserve"> kami </w:t>
-      </w:r>
-      <w:proofErr w:type="spellStart"/>
-      <w:r>
-        <w:t>buat</w:t>
-      </w:r>
-      <w:proofErr w:type="spellEnd"/>
-      <w:r>
-        <w:t xml:space="preserve"> dan </w:t>
-      </w:r>
-      <w:proofErr w:type="spellStart"/>
-      <w:r>
-        <w:t>apabila</w:t>
-      </w:r>
-      <w:proofErr w:type="spellEnd"/>
-      <w:r>
-        <w:t xml:space="preserve"> </w:t>
-      </w:r>
-      <w:proofErr w:type="spellStart"/>
-      <w:r>
-        <w:t>tidak</w:t>
-      </w:r>
-      <w:proofErr w:type="spellEnd"/>
-      <w:r>
-        <w:t xml:space="preserve"> </w:t>
-      </w:r>
-      <w:proofErr w:type="spellStart"/>
-      <w:r>
-        <w:t>sesuai</w:t>
-      </w:r>
-      <w:proofErr w:type="spellEnd"/>
-      <w:r>
-        <w:t xml:space="preserve"> </w:t>
-      </w:r>
-      <w:proofErr w:type="spellStart"/>
-      <w:r>
-        <w:t>dengan</w:t>
-      </w:r>
-      <w:proofErr w:type="spellEnd"/>
-      <w:r>
-        <w:t xml:space="preserve"> </w:t>
-      </w:r>
-      <w:proofErr w:type="spellStart"/>
-      <w:r>
-        <w:t>kenyataan</w:t>
-      </w:r>
-      <w:proofErr w:type="spellEnd"/>
-      <w:r>
-        <w:t xml:space="preserve"> kami </w:t>
-      </w:r>
-      <w:proofErr w:type="spellStart"/>
-      <w:r>
-        <w:t>be</w:t>
-      </w:r>
-      <w:r>
-        <w:t>rsedia</w:t>
-      </w:r>
-      <w:proofErr w:type="spellEnd"/>
-      <w:r>
-        <w:t xml:space="preserve"> </w:t>
-      </w:r>
-      <w:proofErr w:type="spellStart"/>
-      <w:r>
-        <w:t>diproses</w:t>
-      </w:r>
-      <w:proofErr w:type="spellEnd"/>
-      <w:r>
-        <w:t xml:space="preserve"> </w:t>
-      </w:r>
-      <w:proofErr w:type="spellStart"/>
-      <w:r>
-        <w:t>berdasarkan</w:t>
-      </w:r>
-      <w:proofErr w:type="spellEnd"/>
-      <w:r>
-        <w:t xml:space="preserve"> </w:t>
-      </w:r>
-      <w:proofErr w:type="spellStart"/>
-      <w:r>
-        <w:t>hu</w:t>
-      </w:r>
-      <w:r>
-        <w:t>kum</w:t>
-      </w:r>
-      <w:proofErr w:type="spellEnd"/>
-      <w:r>
-        <w:t xml:space="preserve"> yang </w:t>
-      </w:r>
-      <w:proofErr w:type="spellStart"/>
-      <w:r>
-        <w:t>berlaku</w:t>
-      </w:r>
-      <w:proofErr w:type="spellEnd"/>
-      <w:r>
-        <w:t>.</w:t>
+      <w:r>
+        <w:t>Demikian surat pernyataan ini kami buat dan apabila tidak sesuai dengan kenyataan kami be</w:t>
+      </w:r>
+      <w:r>
+        <w:t>rsedia diproses berdasarkan hu</w:t>
+      </w:r>
+      <w:r>
+        <w:t>kum yang berlaku.</w:t>
       </w:r>
     </w:p>
     <w:p>
@@ -1483,7 +816,7 @@
         <mc:AlternateContent>
           <mc:Choice Requires="wps">
             <w:drawing>
-              <wp:anchor distT="45720" distB="45720" distL="114300" distR="114300" simplePos="0" relativeHeight="251660288" behindDoc="0" locked="0" layoutInCell="1" allowOverlap="1" wp14:anchorId="376023B6" wp14:editId="4A906EB5">
+              <wp:anchor distT="45720" distB="45720" distL="114300" distR="114300" simplePos="0" relativeHeight="251660288" behindDoc="0" locked="0" layoutInCell="1" allowOverlap="1" wp14:anchorId="376023B6" wp14:editId="12C58D50">
                 <wp:simplePos x="0" y="0"/>
                 <wp:positionH relativeFrom="margin">
                   <wp:align>right</wp:align>
@@ -1491,7 +824,7 @@
                 <wp:positionV relativeFrom="paragraph">
                   <wp:posOffset>13970</wp:posOffset>
                 </wp:positionV>
-                <wp:extent cx="1458595" cy="1733550"/>
+                <wp:extent cx="1877695" cy="1733550"/>
                 <wp:effectExtent l="0" t="0" r="27305" b="19050"/>
                 <wp:wrapNone/>
                 <wp:docPr id="217" name="Text Box 2"/>
@@ -1507,7 +840,7 @@
                       <wps:spPr bwMode="auto">
                         <a:xfrm>
                           <a:off x="0" y="0"/>
-                          <a:ext cx="1458595" cy="1733550"/>
+                          <a:ext cx="1877695" cy="1733550"/>
                         </a:xfrm>
                         <a:prstGeom prst="rect">
                           <a:avLst/>
@@ -1533,6 +866,14 @@
                                 <w:szCs w:val="36"/>
                               </w:rPr>
                             </w:pPr>
+                            <w:bookmarkStart w:id="1" w:name="_GoBack"/>
+                            <w:r>
+                              <w:rPr>
+                                <w:bCs/>
+                                <w:szCs w:val="36"/>
+                              </w:rPr>
+                              <w:t xml:space="preserve">Surakarta, </w:t>
+                            </w:r>
                             <w:r>
                               <w:rPr>
                                 <w:bCs/>
@@ -1547,15 +888,7 @@
                               <w:jc w:val="both"/>
                             </w:pPr>
                             <w:r>
-                              <w:t xml:space="preserve">Yang </w:t>
-                            </w:r>
-                            <w:proofErr w:type="spellStart"/>
-                            <w:r>
-                              <w:t>menyatakan</w:t>
-                            </w:r>
-                            <w:proofErr w:type="spellEnd"/>
-                            <w:r>
-                              <w:t>,</w:t>
+                              <w:t>Yang menyatakan,</w:t>
                             </w:r>
                           </w:p>
                           <w:p>
@@ -1590,23 +923,7 @@
                                 <w:bCs/>
                                 <w:szCs w:val="36"/>
                               </w:rPr>
-                              <w:t>${</w:t>
-                            </w:r>
-                            <w:proofErr w:type="spellStart"/>
-                            <w:r>
-                              <w:rPr>
-                                <w:bCs/>
-                                <w:szCs w:val="36"/>
-                              </w:rPr>
-                              <w:t>nama_lengkap</w:t>
-                            </w:r>
-                            <w:proofErr w:type="spellEnd"/>
-                            <w:r>
-                              <w:rPr>
-                                <w:bCs/>
-                                <w:szCs w:val="36"/>
-                              </w:rPr>
-                              <w:t>}</w:t>
+                              <w:t>${nama_lengkap}</w:t>
                             </w:r>
                           </w:p>
                           <w:p>
@@ -1622,23 +939,7 @@
                                 <w:bCs/>
                                 <w:szCs w:val="36"/>
                               </w:rPr>
-                              <w:t>${</w:t>
-                            </w:r>
-                            <w:proofErr w:type="spellStart"/>
-                            <w:r>
-                              <w:rPr>
-                                <w:bCs/>
-                                <w:szCs w:val="36"/>
-                              </w:rPr>
-                              <w:t>nim</w:t>
-                            </w:r>
-                            <w:proofErr w:type="spellEnd"/>
-                            <w:r>
-                              <w:rPr>
-                                <w:bCs/>
-                                <w:szCs w:val="36"/>
-                              </w:rPr>
-                              <w:t>}</w:t>
+                              <w:t>${nim}</w:t>
                             </w:r>
                           </w:p>
                           <w:p>
@@ -1648,6 +949,7 @@
                               <w:jc w:val="both"/>
                             </w:pPr>
                           </w:p>
+                          <w:bookmarkEnd w:id="1"/>
                           <w:p/>
                         </w:txbxContent>
                       </wps:txbx>
@@ -1672,7 +974,7 @@
                 <v:stroke joinstyle="miter"/>
                 <v:path gradientshapeok="t" o:connecttype="rect"/>
               </v:shapetype>
-              <v:shape id="Text Box 2" o:spid="_x0000_s1026" type="#_x0000_t202" style="position:absolute;left:0;text-align:left;margin-left:63.65pt;margin-top:1.1pt;width:114.85pt;height:136.5pt;z-index:251660288;visibility:visible;mso-wrap-style:square;mso-width-percent:0;mso-height-percent:0;mso-wrap-distance-left:9pt;mso-wrap-distance-top:3.6pt;mso-wrap-distance-right:9pt;mso-wrap-distance-bottom:3.6pt;mso-position-horizontal:right;mso-position-horizontal-relative:margin;mso-position-vertical:absolute;mso-position-vertical-relative:text;mso-width-percent:0;mso-height-percent:0;mso-width-relative:margin;mso-height-relative:margin;v-text-anchor:top" o:gfxdata="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" strokecolor="white [3212]">
+              <v:shape id="Text Box 2" o:spid="_x0000_s1026" type="#_x0000_t202" style="position:absolute;left:0;text-align:left;margin-left:96.65pt;margin-top:1.1pt;width:147.85pt;height:136.5pt;z-index:251660288;visibility:visible;mso-wrap-style:square;mso-width-percent:0;mso-height-percent:0;mso-wrap-distance-left:9pt;mso-wrap-distance-top:3.6pt;mso-wrap-distance-right:9pt;mso-wrap-distance-bottom:3.6pt;mso-position-horizontal:right;mso-position-horizontal-relative:margin;mso-position-vertical:absolute;mso-position-vertical-relative:text;mso-width-percent:0;mso-height-percent:0;mso-width-relative:margin;mso-height-relative:margin;v-text-anchor:top" o:gfxdata="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" strokecolor="white [3212]">
                 <v:textbox>
                   <w:txbxContent>
                     <w:p>
@@ -1682,6 +984,14 @@
                           <w:szCs w:val="36"/>
                         </w:rPr>
                       </w:pPr>
+                      <w:bookmarkStart w:id="2" w:name="_GoBack"/>
+                      <w:r>
+                        <w:rPr>
+                          <w:bCs/>
+                          <w:szCs w:val="36"/>
+                        </w:rPr>
+                        <w:t xml:space="preserve">Surakarta, </w:t>
+                      </w:r>
                       <w:r>
                         <w:rPr>
                           <w:bCs/>
@@ -1696,15 +1006,7 @@
                         <w:jc w:val="both"/>
                       </w:pPr>
                       <w:r>
-                        <w:t xml:space="preserve">Yang </w:t>
-                      </w:r>
-                      <w:proofErr w:type="spellStart"/>
-                      <w:r>
-                        <w:t>menyatakan</w:t>
-                      </w:r>
-                      <w:proofErr w:type="spellEnd"/>
-                      <w:r>
-                        <w:t>,</w:t>
+                        <w:t>Yang menyatakan,</w:t>
                       </w:r>
                     </w:p>
                     <w:p>
@@ -1739,23 +1041,7 @@
                           <w:bCs/>
                           <w:szCs w:val="36"/>
                         </w:rPr>
-                        <w:t>${</w:t>
-                      </w:r>
-                      <w:proofErr w:type="spellStart"/>
-                      <w:r>
-                        <w:rPr>
-                          <w:bCs/>
-                          <w:szCs w:val="36"/>
-                        </w:rPr>
-                        <w:t>nama_lengkap</w:t>
-                      </w:r>
-                      <w:proofErr w:type="spellEnd"/>
-                      <w:r>
-                        <w:rPr>
-                          <w:bCs/>
-                          <w:szCs w:val="36"/>
-                        </w:rPr>
-                        <w:t>}</w:t>
+                        <w:t>${nama_lengkap}</w:t>
                       </w:r>
                     </w:p>
                     <w:p>
@@ -1771,23 +1057,7 @@
                           <w:bCs/>
                           <w:szCs w:val="36"/>
                         </w:rPr>
-                        <w:t>${</w:t>
-                      </w:r>
-                      <w:proofErr w:type="spellStart"/>
-                      <w:r>
-                        <w:rPr>
-                          <w:bCs/>
-                          <w:szCs w:val="36"/>
-                        </w:rPr>
-                        <w:t>nim</w:t>
-                      </w:r>
-                      <w:proofErr w:type="spellEnd"/>
-                      <w:r>
-                        <w:rPr>
-                          <w:bCs/>
-                          <w:szCs w:val="36"/>
-                        </w:rPr>
-                        <w:t>}</w:t>
+                        <w:t>${nim}</w:t>
                       </w:r>
                     </w:p>
                     <w:p>
@@ -1797,6 +1067,7 @@
                         <w:jc w:val="both"/>
                       </w:pPr>
                     </w:p>
+                    <w:bookmarkEnd w:id="2"/>
                     <w:p/>
                   </w:txbxContent>
                 </v:textbox>
@@ -1806,11 +1077,9 @@
           </mc:Fallback>
         </mc:AlternateContent>
       </w:r>
-      <w:proofErr w:type="spellStart"/>
       <w:r>
         <w:t>Mengetahui</w:t>
       </w:r>
-      <w:proofErr w:type="spellEnd"/>
       <w:r>
         <w:rPr>
           <w:lang w:val="id-ID"/>
@@ -1918,79 +1187,7 @@
         <w:rPr>
           <w:bCs/>
         </w:rPr>
-        <w:t xml:space="preserve">Dr. </w:t>
-      </w:r>
-      <w:proofErr w:type="spellStart"/>
-      <w:r>
-        <w:rPr>
-          <w:bCs/>
-        </w:rPr>
-        <w:t>Dewi</w:t>
-      </w:r>
-      <w:proofErr w:type="spellEnd"/>
-      <w:r>
-        <w:rPr>
-          <w:bCs/>
-        </w:rPr>
-        <w:t xml:space="preserve"> </w:t>
-      </w:r>
-      <w:proofErr w:type="spellStart"/>
-      <w:r>
-        <w:rPr>
-          <w:bCs/>
-        </w:rPr>
-        <w:t>Retno</w:t>
-      </w:r>
-      <w:proofErr w:type="spellEnd"/>
-      <w:r>
-        <w:rPr>
-          <w:bCs/>
-        </w:rPr>
-        <w:t xml:space="preserve"> Sari </w:t>
-      </w:r>
-      <w:proofErr w:type="spellStart"/>
-      <w:r>
-        <w:rPr>
-          <w:bCs/>
-        </w:rPr>
-        <w:t>Saputro</w:t>
-      </w:r>
-      <w:proofErr w:type="spellEnd"/>
-      <w:r>
-        <w:rPr>
-          <w:bCs/>
-        </w:rPr>
-        <w:t xml:space="preserve">, </w:t>
-      </w:r>
-      <w:proofErr w:type="spellStart"/>
-      <w:r>
-        <w:rPr>
-          <w:bCs/>
-        </w:rPr>
-        <w:t>S.Si</w:t>
-      </w:r>
-      <w:proofErr w:type="spellEnd"/>
-      <w:r>
-        <w:rPr>
-          <w:bCs/>
-        </w:rPr>
-        <w:t xml:space="preserve">., </w:t>
-      </w:r>
-      <w:proofErr w:type="spellStart"/>
-      <w:proofErr w:type="gramStart"/>
-      <w:r>
-        <w:rPr>
-          <w:bCs/>
-        </w:rPr>
-        <w:t>M.Kom</w:t>
-      </w:r>
-      <w:proofErr w:type="spellEnd"/>
-      <w:proofErr w:type="gramEnd"/>
-      <w:r>
-        <w:rPr>
-          <w:bCs/>
-        </w:rPr>
-        <w:t>.</w:t>
+        <w:t>Dr. Dewi Retno Sari Saputro, S.Si., M.Kom.</w:t>
       </w:r>
       <w:r>
         <w:rPr>
@@ -1998,8 +1195,6 @@
         </w:rPr>
         <w:tab/>
       </w:r>
-      <w:bookmarkStart w:id="1" w:name="_GoBack"/>
-      <w:bookmarkEnd w:id="1"/>
       <w:r>
         <w:rPr>
           <w:b/>

</xml_diff>

<commit_message>
Backend & Frontend : Peminjaman Ruang untuk User(Mahasiswa)
</commit_message>
<xml_diff>
--- a/uploads/template/surat-peminjaman-lab.docx
+++ b/uploads/template/surat-peminjaman-lab.docx
@@ -184,7 +184,23 @@
               <w:jc w:val="center"/>
             </w:pPr>
             <w:r>
-              <w:t xml:space="preserve">Jl. Ir. Sutami 36 Surakarta, Telp. </w:t>
+              <w:t xml:space="preserve">Jl. Ir. </w:t>
+            </w:r>
+            <w:proofErr w:type="spellStart"/>
+            <w:r>
+              <w:t>Sutami</w:t>
+            </w:r>
+            <w:proofErr w:type="spellEnd"/>
+            <w:r>
+              <w:t xml:space="preserve"> 36 Surakarta, </w:t>
+            </w:r>
+            <w:proofErr w:type="spellStart"/>
+            <w:r>
+              <w:t>Telp</w:t>
+            </w:r>
+            <w:proofErr w:type="spellEnd"/>
+            <w:r>
+              <w:t xml:space="preserve">. </w:t>
             </w:r>
             <w:r>
               <w:t>0271 9127424</w:t>
@@ -314,14 +330,88 @@
           <w:szCs w:val="36"/>
         </w:rPr>
       </w:pPr>
+      <w:proofErr w:type="spellStart"/>
       <w:r>
         <w:rPr>
           <w:b/>
           <w:bCs/>
           <w:szCs w:val="36"/>
         </w:rPr>
-        <w:t>Menggunakan Fasilitas Labkom di Luar Jam Pelayanan</w:t>
-      </w:r>
+        <w:t>Menggunakan</w:t>
+      </w:r>
+      <w:proofErr w:type="spellEnd"/>
+      <w:r>
+        <w:rPr>
+          <w:b/>
+          <w:bCs/>
+          <w:szCs w:val="36"/>
+        </w:rPr>
+        <w:t xml:space="preserve"> </w:t>
+      </w:r>
+      <w:proofErr w:type="spellStart"/>
+      <w:r>
+        <w:rPr>
+          <w:b/>
+          <w:bCs/>
+          <w:szCs w:val="36"/>
+        </w:rPr>
+        <w:t>Fasilitas</w:t>
+      </w:r>
+      <w:proofErr w:type="spellEnd"/>
+      <w:r>
+        <w:rPr>
+          <w:b/>
+          <w:bCs/>
+          <w:szCs w:val="36"/>
+        </w:rPr>
+        <w:t xml:space="preserve"> </w:t>
+      </w:r>
+      <w:proofErr w:type="spellStart"/>
+      <w:r>
+        <w:rPr>
+          <w:b/>
+          <w:bCs/>
+          <w:szCs w:val="36"/>
+        </w:rPr>
+        <w:t>Labkom</w:t>
+      </w:r>
+      <w:proofErr w:type="spellEnd"/>
+      <w:r>
+        <w:rPr>
+          <w:b/>
+          <w:bCs/>
+          <w:szCs w:val="36"/>
+        </w:rPr>
+        <w:t xml:space="preserve"> di </w:t>
+      </w:r>
+      <w:proofErr w:type="spellStart"/>
+      <w:r>
+        <w:rPr>
+          <w:b/>
+          <w:bCs/>
+          <w:szCs w:val="36"/>
+        </w:rPr>
+        <w:t>Luar</w:t>
+      </w:r>
+      <w:proofErr w:type="spellEnd"/>
+      <w:r>
+        <w:rPr>
+          <w:b/>
+          <w:bCs/>
+          <w:szCs w:val="36"/>
+        </w:rPr>
+        <w:t xml:space="preserve"> Jam </w:t>
+      </w:r>
+      <w:proofErr w:type="spellStart"/>
+      <w:r>
+        <w:rPr>
+          <w:b/>
+          <w:bCs/>
+          <w:szCs w:val="36"/>
+        </w:rPr>
+        <w:t>Pelayanan</w:t>
+      </w:r>
+      <w:proofErr w:type="spellEnd"/>
     </w:p>
     <w:p>
       <w:pPr>
@@ -378,7 +468,23 @@
           <w:bCs/>
           <w:szCs w:val="36"/>
         </w:rPr>
-        <w:t>${nama_lengkap}</w:t>
+        <w:t>${</w:t>
+      </w:r>
+      <w:proofErr w:type="spellStart"/>
+      <w:r>
+        <w:rPr>
+          <w:bCs/>
+          <w:szCs w:val="36"/>
+        </w:rPr>
+        <w:t>nama_lengkap</w:t>
+      </w:r>
+      <w:proofErr w:type="spellEnd"/>
+      <w:r>
+        <w:rPr>
+          <w:bCs/>
+          <w:szCs w:val="36"/>
+        </w:rPr>
+        <w:t>}</w:t>
       </w:r>
       <w:bookmarkEnd w:id="0"/>
     </w:p>
@@ -426,7 +532,23 @@
           <w:bCs/>
           <w:szCs w:val="36"/>
         </w:rPr>
-        <w:t>${nim}</w:t>
+        <w:t>${</w:t>
+      </w:r>
+      <w:proofErr w:type="spellStart"/>
+      <w:r>
+        <w:rPr>
+          <w:bCs/>
+          <w:szCs w:val="36"/>
+        </w:rPr>
+        <w:t>nim</w:t>
+      </w:r>
+      <w:proofErr w:type="spellEnd"/>
+      <w:r>
+        <w:rPr>
+          <w:bCs/>
+          <w:szCs w:val="36"/>
+        </w:rPr>
+        <w:t>}</w:t>
       </w:r>
     </w:p>
     <w:p>
@@ -444,7 +566,23 @@
           <w:bCs/>
           <w:szCs w:val="36"/>
         </w:rPr>
-        <w:t xml:space="preserve">No telepon </w:t>
+        <w:t xml:space="preserve">No </w:t>
+      </w:r>
+      <w:proofErr w:type="spellStart"/>
+      <w:r>
+        <w:rPr>
+          <w:bCs/>
+          <w:szCs w:val="36"/>
+        </w:rPr>
+        <w:t>telepon</w:t>
+      </w:r>
+      <w:proofErr w:type="spellEnd"/>
+      <w:r>
+        <w:rPr>
+          <w:bCs/>
+          <w:szCs w:val="36"/>
+        </w:rPr>
+        <w:t xml:space="preserve"> </w:t>
       </w:r>
       <w:r>
         <w:rPr>
@@ -466,7 +604,23 @@
           <w:bCs/>
           <w:szCs w:val="36"/>
         </w:rPr>
-        <w:t>${no_wa}</w:t>
+        <w:t>${</w:t>
+      </w:r>
+      <w:proofErr w:type="spellStart"/>
+      <w:r>
+        <w:rPr>
+          <w:bCs/>
+          <w:szCs w:val="36"/>
+        </w:rPr>
+        <w:t>no_wa</w:t>
+      </w:r>
+      <w:proofErr w:type="spellEnd"/>
+      <w:r>
+        <w:rPr>
+          <w:bCs/>
+          <w:szCs w:val="36"/>
+        </w:rPr>
+        <w:t>}</w:t>
       </w:r>
     </w:p>
     <w:p>
@@ -479,12 +633,21 @@
           <w:lang w:val="id-ID"/>
         </w:rPr>
       </w:pPr>
-      <w:r>
-        <w:rPr>
-          <w:bCs/>
-          <w:szCs w:val="36"/>
-        </w:rPr>
-        <w:t xml:space="preserve">Keperluan </w:t>
+      <w:proofErr w:type="spellStart"/>
+      <w:r>
+        <w:rPr>
+          <w:bCs/>
+          <w:szCs w:val="36"/>
+        </w:rPr>
+        <w:t>Keperluan</w:t>
+      </w:r>
+      <w:proofErr w:type="spellEnd"/>
+      <w:r>
+        <w:rPr>
+          <w:bCs/>
+          <w:szCs w:val="36"/>
+        </w:rPr>
+        <w:t xml:space="preserve"> </w:t>
       </w:r>
       <w:r>
         <w:rPr>
@@ -499,7 +662,23 @@
           <w:bCs/>
           <w:szCs w:val="36"/>
         </w:rPr>
-        <w:t>${keperluan}</w:t>
+        <w:t>${</w:t>
+      </w:r>
+      <w:proofErr w:type="spellStart"/>
+      <w:r>
+        <w:rPr>
+          <w:bCs/>
+          <w:szCs w:val="36"/>
+        </w:rPr>
+        <w:t>keperluan</w:t>
+      </w:r>
+      <w:proofErr w:type="spellEnd"/>
+      <w:r>
+        <w:rPr>
+          <w:bCs/>
+          <w:szCs w:val="36"/>
+        </w:rPr>
+        <w:t>}</w:t>
       </w:r>
     </w:p>
     <w:p>
@@ -511,6 +690,7 @@
           <w:szCs w:val="36"/>
         </w:rPr>
       </w:pPr>
+      <w:proofErr w:type="spellStart"/>
       <w:r>
         <w:rPr>
           <w:bCs/>
@@ -518,6 +698,7 @@
         </w:rPr>
         <w:t>Ruang</w:t>
       </w:r>
+      <w:proofErr w:type="spellEnd"/>
       <w:r>
         <w:rPr>
           <w:bCs/>
@@ -545,7 +726,23 @@
           <w:bCs/>
           <w:szCs w:val="36"/>
         </w:rPr>
-        <w:t>${nama_lab}</w:t>
+        <w:t>${</w:t>
+      </w:r>
+      <w:proofErr w:type="spellStart"/>
+      <w:r>
+        <w:rPr>
+          <w:bCs/>
+          <w:szCs w:val="36"/>
+        </w:rPr>
+        <w:t>nama_lab</w:t>
+      </w:r>
+      <w:proofErr w:type="spellEnd"/>
+      <w:r>
+        <w:rPr>
+          <w:bCs/>
+          <w:szCs w:val="36"/>
+        </w:rPr>
+        <w:t>}</w:t>
       </w:r>
     </w:p>
     <w:p>
@@ -580,7 +777,23 @@
           <w:bCs/>
           <w:szCs w:val="36"/>
         </w:rPr>
-        <w:t>${tanggal}</w:t>
+        <w:t>${</w:t>
+      </w:r>
+      <w:proofErr w:type="spellStart"/>
+      <w:r>
+        <w:rPr>
+          <w:bCs/>
+          <w:szCs w:val="36"/>
+        </w:rPr>
+        <w:t>tanggal</w:t>
+      </w:r>
+      <w:proofErr w:type="spellEnd"/>
+      <w:r>
+        <w:rPr>
+          <w:bCs/>
+          <w:szCs w:val="36"/>
+        </w:rPr>
+        <w:t>}</w:t>
       </w:r>
     </w:p>
     <w:p>
@@ -618,7 +831,23 @@
           <w:bCs/>
           <w:szCs w:val="36"/>
         </w:rPr>
-        <w:t>${jam_pinjam}</w:t>
+        <w:t>${</w:t>
+      </w:r>
+      <w:proofErr w:type="spellStart"/>
+      <w:r>
+        <w:rPr>
+          <w:bCs/>
+          <w:szCs w:val="36"/>
+        </w:rPr>
+        <w:t>jam_pinjam</w:t>
+      </w:r>
+      <w:proofErr w:type="spellEnd"/>
+      <w:r>
+        <w:rPr>
+          <w:bCs/>
+          <w:szCs w:val="36"/>
+        </w:rPr>
+        <w:t>}</w:t>
       </w:r>
       <w:r>
         <w:rPr>
@@ -633,7 +862,23 @@
           <w:bCs/>
           <w:szCs w:val="36"/>
         </w:rPr>
-        <w:t>${jam_kembali}</w:t>
+        <w:t>${</w:t>
+      </w:r>
+      <w:proofErr w:type="spellStart"/>
+      <w:r>
+        <w:rPr>
+          <w:bCs/>
+          <w:szCs w:val="36"/>
+        </w:rPr>
+        <w:t>jam_kembali</w:t>
+      </w:r>
+      <w:proofErr w:type="spellEnd"/>
+      <w:r>
+        <w:rPr>
+          <w:bCs/>
+          <w:szCs w:val="36"/>
+        </w:rPr>
+        <w:t>}</w:t>
       </w:r>
       <w:r>
         <w:rPr>
@@ -649,8 +894,69 @@
         <w:spacing w:line="360" w:lineRule="auto"/>
         <w:ind w:firstLine="720"/>
       </w:pPr>
-      <w:r>
-        <w:t xml:space="preserve">Dengan ini kami menggunakan fasilitas Labkom yang ada, dan menyatakan kesanggupan </w:t>
+      <w:proofErr w:type="spellStart"/>
+      <w:r>
+        <w:t>Dengan</w:t>
+      </w:r>
+      <w:proofErr w:type="spellEnd"/>
+      <w:r>
+        <w:t xml:space="preserve"> </w:t>
+      </w:r>
+      <w:proofErr w:type="spellStart"/>
+      <w:r>
+        <w:t>ini</w:t>
+      </w:r>
+      <w:proofErr w:type="spellEnd"/>
+      <w:r>
+        <w:t xml:space="preserve"> kami </w:t>
+      </w:r>
+      <w:proofErr w:type="spellStart"/>
+      <w:r>
+        <w:t>menggunakan</w:t>
+      </w:r>
+      <w:proofErr w:type="spellEnd"/>
+      <w:r>
+        <w:t xml:space="preserve"> </w:t>
+      </w:r>
+      <w:proofErr w:type="spellStart"/>
+      <w:r>
+        <w:t>fasilitas</w:t>
+      </w:r>
+      <w:proofErr w:type="spellEnd"/>
+      <w:r>
+        <w:t xml:space="preserve"> </w:t>
+      </w:r>
+      <w:proofErr w:type="spellStart"/>
+      <w:r>
+        <w:t>Labkom</w:t>
+      </w:r>
+      <w:proofErr w:type="spellEnd"/>
+      <w:r>
+        <w:t xml:space="preserve"> yang </w:t>
+      </w:r>
+      <w:proofErr w:type="spellStart"/>
+      <w:r>
+        <w:t>ada</w:t>
+      </w:r>
+      <w:proofErr w:type="spellEnd"/>
+      <w:r>
+        <w:t xml:space="preserve">, dan </w:t>
+      </w:r>
+      <w:proofErr w:type="spellStart"/>
+      <w:r>
+        <w:t>menyatakan</w:t>
+      </w:r>
+      <w:proofErr w:type="spellEnd"/>
+      <w:r>
+        <w:t xml:space="preserve"> </w:t>
+      </w:r>
+      <w:proofErr w:type="spellStart"/>
+      <w:r>
+        <w:t>kesanggupan</w:t>
+      </w:r>
+      <w:proofErr w:type="spellEnd"/>
+      <w:r>
+        <w:t xml:space="preserve"> </w:t>
       </w:r>
     </w:p>
     <w:p>
@@ -658,8 +964,13 @@
         <w:spacing w:line="360" w:lineRule="auto"/>
         <w:ind w:firstLine="720"/>
       </w:pPr>
-      <w:r>
-        <w:t>untuk :</w:t>
+      <w:proofErr w:type="spellStart"/>
+      <w:r>
+        <w:t>untuk</w:t>
+      </w:r>
+      <w:proofErr w:type="spellEnd"/>
+      <w:r>
+        <w:t xml:space="preserve"> :</w:t>
       </w:r>
     </w:p>
     <w:p>
@@ -672,9 +983,43 @@
         <w:spacing w:line="360" w:lineRule="auto"/>
         <w:ind w:left="1080"/>
       </w:pPr>
-      <w:r>
-        <w:t>Mengganti apabila ada kerusakan dan kehilangan</w:t>
-      </w:r>
+      <w:proofErr w:type="spellStart"/>
+      <w:r>
+        <w:t>Mengganti</w:t>
+      </w:r>
+      <w:proofErr w:type="spellEnd"/>
+      <w:r>
+        <w:t xml:space="preserve"> </w:t>
+      </w:r>
+      <w:proofErr w:type="spellStart"/>
+      <w:r>
+        <w:t>apabila</w:t>
+      </w:r>
+      <w:proofErr w:type="spellEnd"/>
+      <w:r>
+        <w:t xml:space="preserve"> </w:t>
+      </w:r>
+      <w:proofErr w:type="spellStart"/>
+      <w:r>
+        <w:t>ada</w:t>
+      </w:r>
+      <w:proofErr w:type="spellEnd"/>
+      <w:r>
+        <w:t xml:space="preserve"> </w:t>
+      </w:r>
+      <w:proofErr w:type="spellStart"/>
+      <w:r>
+        <w:t>kerusakan</w:t>
+      </w:r>
+      <w:proofErr w:type="spellEnd"/>
+      <w:r>
+        <w:t xml:space="preserve"> dan </w:t>
+      </w:r>
+      <w:proofErr w:type="spellStart"/>
+      <w:r>
+        <w:t>kehilangan</w:t>
+      </w:r>
+      <w:proofErr w:type="spellEnd"/>
       <w:r>
         <w:t>.</w:t>
       </w:r>
@@ -689,9 +1034,27 @@
         <w:spacing w:line="360" w:lineRule="auto"/>
         <w:ind w:left="1080"/>
       </w:pPr>
-      <w:r>
-        <w:t>Mentaati peraturan yang ada</w:t>
-      </w:r>
+      <w:proofErr w:type="spellStart"/>
+      <w:r>
+        <w:t>Mentaati</w:t>
+      </w:r>
+      <w:proofErr w:type="spellEnd"/>
+      <w:r>
+        <w:t xml:space="preserve"> </w:t>
+      </w:r>
+      <w:proofErr w:type="spellStart"/>
+      <w:r>
+        <w:t>peraturan</w:t>
+      </w:r>
+      <w:proofErr w:type="spellEnd"/>
+      <w:r>
+        <w:t xml:space="preserve"> yang </w:t>
+      </w:r>
+      <w:proofErr w:type="spellStart"/>
+      <w:r>
+        <w:t>ada</w:t>
+      </w:r>
+      <w:proofErr w:type="spellEnd"/>
       <w:r>
         <w:t>.</w:t>
       </w:r>
@@ -706,9 +1069,67 @@
         <w:spacing w:line="360" w:lineRule="auto"/>
         <w:ind w:left="1080"/>
       </w:pPr>
-      <w:r>
-        <w:t>Ikut serta menjaga kebersihan, kerapian, dan ketenangan yang ada di Labkom</w:t>
-      </w:r>
+      <w:proofErr w:type="spellStart"/>
+      <w:r>
+        <w:t>Ikut</w:t>
+      </w:r>
+      <w:proofErr w:type="spellEnd"/>
+      <w:r>
+        <w:t xml:space="preserve"> </w:t>
+      </w:r>
+      <w:proofErr w:type="spellStart"/>
+      <w:r>
+        <w:t>serta</w:t>
+      </w:r>
+      <w:proofErr w:type="spellEnd"/>
+      <w:r>
+        <w:t xml:space="preserve"> </w:t>
+      </w:r>
+      <w:proofErr w:type="spellStart"/>
+      <w:r>
+        <w:t>menjaga</w:t>
+      </w:r>
+      <w:proofErr w:type="spellEnd"/>
+      <w:r>
+        <w:t xml:space="preserve"> </w:t>
+      </w:r>
+      <w:proofErr w:type="spellStart"/>
+      <w:r>
+        <w:t>kebersihan</w:t>
+      </w:r>
+      <w:proofErr w:type="spellEnd"/>
+      <w:r>
+        <w:t xml:space="preserve">, </w:t>
+      </w:r>
+      <w:proofErr w:type="spellStart"/>
+      <w:r>
+        <w:t>kerapian</w:t>
+      </w:r>
+      <w:proofErr w:type="spellEnd"/>
+      <w:r>
+        <w:t xml:space="preserve">, dan </w:t>
+      </w:r>
+      <w:proofErr w:type="spellStart"/>
+      <w:r>
+        <w:t>ketenangan</w:t>
+      </w:r>
+      <w:proofErr w:type="spellEnd"/>
+      <w:r>
+        <w:t xml:space="preserve"> yang </w:t>
+      </w:r>
+      <w:proofErr w:type="spellStart"/>
+      <w:r>
+        <w:t>ada</w:t>
+      </w:r>
+      <w:proofErr w:type="spellEnd"/>
+      <w:r>
+        <w:t xml:space="preserve"> di </w:t>
+      </w:r>
+      <w:proofErr w:type="spellStart"/>
+      <w:r>
+        <w:t>Labkom</w:t>
+      </w:r>
+      <w:proofErr w:type="spellEnd"/>
       <w:r>
         <w:t>.</w:t>
       </w:r>
@@ -723,9 +1144,51 @@
         <w:spacing w:line="360" w:lineRule="auto"/>
         <w:ind w:left="1080"/>
       </w:pPr>
-      <w:r>
-        <w:t>Mematikan fasilitas Labkom yang sudah tidak digunakan</w:t>
-      </w:r>
+      <w:proofErr w:type="spellStart"/>
+      <w:r>
+        <w:t>Mematikan</w:t>
+      </w:r>
+      <w:proofErr w:type="spellEnd"/>
+      <w:r>
+        <w:t xml:space="preserve"> </w:t>
+      </w:r>
+      <w:proofErr w:type="spellStart"/>
+      <w:r>
+        <w:t>fasilitas</w:t>
+      </w:r>
+      <w:proofErr w:type="spellEnd"/>
+      <w:r>
+        <w:t xml:space="preserve"> </w:t>
+      </w:r>
+      <w:proofErr w:type="spellStart"/>
+      <w:r>
+        <w:t>Labkom</w:t>
+      </w:r>
+      <w:proofErr w:type="spellEnd"/>
+      <w:r>
+        <w:t xml:space="preserve"> yang </w:t>
+      </w:r>
+      <w:proofErr w:type="spellStart"/>
+      <w:r>
+        <w:t>sudah</w:t>
+      </w:r>
+      <w:proofErr w:type="spellEnd"/>
+      <w:r>
+        <w:t xml:space="preserve"> </w:t>
+      </w:r>
+      <w:proofErr w:type="spellStart"/>
+      <w:r>
+        <w:t>tidak</w:t>
+      </w:r>
+      <w:proofErr w:type="spellEnd"/>
+      <w:r>
+        <w:t xml:space="preserve"> </w:t>
+      </w:r>
+      <w:proofErr w:type="spellStart"/>
+      <w:r>
+        <w:t>digunakan</w:t>
+      </w:r>
+      <w:proofErr w:type="spellEnd"/>
       <w:r>
         <w:t>.</w:t>
       </w:r>
@@ -740,8 +1203,93 @@
         <w:spacing w:line="360" w:lineRule="auto"/>
         <w:ind w:left="1080"/>
       </w:pPr>
-      <w:r>
-        <w:t>Lapor kepada petugas jaga apabila keperluan telah selesai dan lab tidak digunakan lagi.</w:t>
+      <w:proofErr w:type="spellStart"/>
+      <w:r>
+        <w:t>Lapor</w:t>
+      </w:r>
+      <w:proofErr w:type="spellEnd"/>
+      <w:r>
+        <w:t xml:space="preserve"> </w:t>
+      </w:r>
+      <w:proofErr w:type="spellStart"/>
+      <w:r>
+        <w:t>kepada</w:t>
+      </w:r>
+      <w:proofErr w:type="spellEnd"/>
+      <w:r>
+        <w:t xml:space="preserve"> </w:t>
+      </w:r>
+      <w:proofErr w:type="spellStart"/>
+      <w:r>
+        <w:t>petugas</w:t>
+      </w:r>
+      <w:proofErr w:type="spellEnd"/>
+      <w:r>
+        <w:t xml:space="preserve"> </w:t>
+      </w:r>
+      <w:proofErr w:type="spellStart"/>
+      <w:r>
+        <w:t>jaga</w:t>
+      </w:r>
+      <w:proofErr w:type="spellEnd"/>
+      <w:r>
+        <w:t xml:space="preserve"> </w:t>
+      </w:r>
+      <w:proofErr w:type="spellStart"/>
+      <w:r>
+        <w:t>apabila</w:t>
+      </w:r>
+      <w:proofErr w:type="spellEnd"/>
+      <w:r>
+        <w:t xml:space="preserve"> </w:t>
+      </w:r>
+      <w:proofErr w:type="spellStart"/>
+      <w:r>
+        <w:t>keperluan</w:t>
+      </w:r>
+      <w:proofErr w:type="spellEnd"/>
+      <w:r>
+        <w:t xml:space="preserve"> </w:t>
+      </w:r>
+      <w:proofErr w:type="spellStart"/>
+      <w:r>
+        <w:t>telah</w:t>
+      </w:r>
+      <w:proofErr w:type="spellEnd"/>
+      <w:r>
+        <w:t xml:space="preserve"> </w:t>
+      </w:r>
+      <w:proofErr w:type="spellStart"/>
+      <w:r>
+        <w:t>selesai</w:t>
+      </w:r>
+      <w:proofErr w:type="spellEnd"/>
+      <w:r>
+        <w:t xml:space="preserve"> dan lab </w:t>
+      </w:r>
+      <w:proofErr w:type="spellStart"/>
+      <w:r>
+        <w:t>tidak</w:t>
+      </w:r>
+      <w:proofErr w:type="spellEnd"/>
+      <w:r>
+        <w:t xml:space="preserve"> </w:t>
+      </w:r>
+      <w:proofErr w:type="spellStart"/>
+      <w:r>
+        <w:t>digunakan</w:t>
+      </w:r>
+      <w:proofErr w:type="spellEnd"/>
+      <w:r>
+        <w:t xml:space="preserve"> </w:t>
+      </w:r>
+      <w:proofErr w:type="spellStart"/>
+      <w:r>
+        <w:t>lagi</w:t>
+      </w:r>
+      <w:proofErr w:type="spellEnd"/>
+      <w:r>
+        <w:t>.</w:t>
       </w:r>
     </w:p>
     <w:p>
@@ -749,14 +1297,131 @@
         <w:spacing w:line="360" w:lineRule="auto"/>
         <w:ind w:left="360" w:firstLine="360"/>
       </w:pPr>
-      <w:r>
-        <w:t>Demikian surat pernyataan ini kami buat dan apabila tidak sesuai dengan kenyataan kami be</w:t>
-      </w:r>
-      <w:r>
-        <w:t>rsedia diproses berdasarkan hu</w:t>
-      </w:r>
-      <w:r>
-        <w:t>kum yang berlaku.</w:t>
+      <w:proofErr w:type="spellStart"/>
+      <w:r>
+        <w:t>Demikian</w:t>
+      </w:r>
+      <w:proofErr w:type="spellEnd"/>
+      <w:r>
+        <w:t xml:space="preserve"> </w:t>
+      </w:r>
+      <w:proofErr w:type="spellStart"/>
+      <w:r>
+        <w:t>surat</w:t>
+      </w:r>
+      <w:proofErr w:type="spellEnd"/>
+      <w:r>
+        <w:t xml:space="preserve"> </w:t>
+      </w:r>
+      <w:proofErr w:type="spellStart"/>
+      <w:r>
+        <w:t>pernyataan</w:t>
+      </w:r>
+      <w:proofErr w:type="spellEnd"/>
+      <w:r>
+        <w:t xml:space="preserve"> </w:t>
+      </w:r>
+      <w:proofErr w:type="spellStart"/>
+      <w:r>
+        <w:t>ini</w:t>
+      </w:r>
+      <w:proofErr w:type="spellEnd"/>
+      <w:r>
+        <w:t xml:space="preserve"> kami </w:t>
+      </w:r>
+      <w:proofErr w:type="spellStart"/>
+      <w:r>
+        <w:t>buat</w:t>
+      </w:r>
+      <w:proofErr w:type="spellEnd"/>
+      <w:r>
+        <w:t xml:space="preserve"> dan </w:t>
+      </w:r>
+      <w:proofErr w:type="spellStart"/>
+      <w:r>
+        <w:t>apabila</w:t>
+      </w:r>
+      <w:proofErr w:type="spellEnd"/>
+      <w:r>
+        <w:t xml:space="preserve"> </w:t>
+      </w:r>
+      <w:proofErr w:type="spellStart"/>
+      <w:r>
+        <w:t>tidak</w:t>
+      </w:r>
+      <w:proofErr w:type="spellEnd"/>
+      <w:r>
+        <w:t xml:space="preserve"> </w:t>
+      </w:r>
+      <w:proofErr w:type="spellStart"/>
+      <w:r>
+        <w:t>sesuai</w:t>
+      </w:r>
+      <w:proofErr w:type="spellEnd"/>
+      <w:r>
+        <w:t xml:space="preserve"> </w:t>
+      </w:r>
+      <w:proofErr w:type="spellStart"/>
+      <w:r>
+        <w:t>dengan</w:t>
+      </w:r>
+      <w:proofErr w:type="spellEnd"/>
+      <w:r>
+        <w:t xml:space="preserve"> </w:t>
+      </w:r>
+      <w:proofErr w:type="spellStart"/>
+      <w:r>
+        <w:t>kenyataan</w:t>
+      </w:r>
+      <w:proofErr w:type="spellEnd"/>
+      <w:r>
+        <w:t xml:space="preserve"> kami </w:t>
+      </w:r>
+      <w:proofErr w:type="spellStart"/>
+      <w:r>
+        <w:t>be</w:t>
+      </w:r>
+      <w:r>
+        <w:t>rsedia</w:t>
+      </w:r>
+      <w:proofErr w:type="spellEnd"/>
+      <w:r>
+        <w:t xml:space="preserve"> </w:t>
+      </w:r>
+      <w:proofErr w:type="spellStart"/>
+      <w:r>
+        <w:t>diproses</w:t>
+      </w:r>
+      <w:proofErr w:type="spellEnd"/>
+      <w:r>
+        <w:t xml:space="preserve"> </w:t>
+      </w:r>
+      <w:proofErr w:type="spellStart"/>
+      <w:r>
+        <w:t>berdasarkan</w:t>
+      </w:r>
+      <w:proofErr w:type="spellEnd"/>
+      <w:r>
+        <w:t xml:space="preserve"> </w:t>
+      </w:r>
+      <w:proofErr w:type="spellStart"/>
+      <w:r>
+        <w:t>hu</w:t>
+      </w:r>
+      <w:r>
+        <w:t>kum</w:t>
+      </w:r>
+      <w:proofErr w:type="spellEnd"/>
+      <w:r>
+        <w:t xml:space="preserve"> yang </w:t>
+      </w:r>
+      <w:proofErr w:type="spellStart"/>
+      <w:r>
+        <w:t>berlaku</w:t>
+      </w:r>
+      <w:proofErr w:type="spellEnd"/>
+      <w:r>
+        <w:t>.</w:t>
       </w:r>
     </w:p>
     <w:p>
@@ -816,16 +1481,16 @@
         <mc:AlternateContent>
           <mc:Choice Requires="wps">
             <w:drawing>
-              <wp:anchor distT="45720" distB="45720" distL="114300" distR="114300" simplePos="0" relativeHeight="251660288" behindDoc="0" locked="0" layoutInCell="1" allowOverlap="1" wp14:anchorId="376023B6" wp14:editId="12C58D50">
+              <wp:anchor distT="45720" distB="45720" distL="114300" distR="114300" simplePos="0" relativeHeight="251660288" behindDoc="0" locked="0" layoutInCell="1" allowOverlap="1" wp14:anchorId="376023B6" wp14:editId="794824E1">
                 <wp:simplePos x="0" y="0"/>
                 <wp:positionH relativeFrom="margin">
-                  <wp:align>right</wp:align>
+                  <wp:posOffset>3834657</wp:posOffset>
                 </wp:positionH>
                 <wp:positionV relativeFrom="paragraph">
-                  <wp:posOffset>13970</wp:posOffset>
+                  <wp:posOffset>11453</wp:posOffset>
                 </wp:positionV>
-                <wp:extent cx="1877695" cy="1733550"/>
-                <wp:effectExtent l="0" t="0" r="27305" b="19050"/>
+                <wp:extent cx="2257257" cy="1897811"/>
+                <wp:effectExtent l="0" t="0" r="10160" b="26670"/>
                 <wp:wrapNone/>
                 <wp:docPr id="217" name="Text Box 2"/>
                 <wp:cNvGraphicFramePr>
@@ -840,7 +1505,7 @@
                       <wps:spPr bwMode="auto">
                         <a:xfrm>
                           <a:off x="0" y="0"/>
-                          <a:ext cx="1877695" cy="1733550"/>
+                          <a:ext cx="2257257" cy="1897811"/>
                         </a:xfrm>
                         <a:prstGeom prst="rect">
                           <a:avLst/>
@@ -861,12 +1526,12 @@
                         <w:txbxContent>
                           <w:p>
                             <w:pPr>
+                              <w:jc w:val="center"/>
                               <w:rPr>
                                 <w:bCs/>
                                 <w:szCs w:val="36"/>
                               </w:rPr>
                             </w:pPr>
-                            <w:bookmarkStart w:id="1" w:name="_GoBack"/>
                             <w:r>
                               <w:rPr>
                                 <w:bCs/>
@@ -885,10 +1550,18 @@
                           <w:p>
                             <w:pPr>
                               <w:spacing w:line="360" w:lineRule="auto"/>
-                              <w:jc w:val="both"/>
+                              <w:jc w:val="center"/>
                             </w:pPr>
                             <w:r>
-                              <w:t>Yang menyatakan,</w:t>
+                              <w:t xml:space="preserve">Yang </w:t>
+                            </w:r>
+                            <w:proofErr w:type="spellStart"/>
+                            <w:r>
+                              <w:t>menyatakan</w:t>
+                            </w:r>
+                            <w:proofErr w:type="spellEnd"/>
+                            <w:r>
+                              <w:t>,</w:t>
                             </w:r>
                           </w:p>
                           <w:p>
@@ -923,7 +1596,23 @@
                                 <w:bCs/>
                                 <w:szCs w:val="36"/>
                               </w:rPr>
-                              <w:t>${nama_lengkap}</w:t>
+                              <w:t>${</w:t>
+                            </w:r>
+                            <w:proofErr w:type="spellStart"/>
+                            <w:r>
+                              <w:rPr>
+                                <w:bCs/>
+                                <w:szCs w:val="36"/>
+                              </w:rPr>
+                              <w:t>nama_lengkap</w:t>
+                            </w:r>
+                            <w:proofErr w:type="spellEnd"/>
+                            <w:r>
+                              <w:rPr>
+                                <w:bCs/>
+                                <w:szCs w:val="36"/>
+                              </w:rPr>
+                              <w:t>}</w:t>
                             </w:r>
                           </w:p>
                           <w:p>
@@ -932,14 +1621,35 @@
                               <w:jc w:val="center"/>
                             </w:pPr>
                             <w:r>
-                              <w:t xml:space="preserve">NIM. </w:t>
+                              <w:t xml:space="preserve">NIM </w:t>
                             </w:r>
+                            <w:r>
+                              <w:t xml:space="preserve"> </w:t>
+                            </w:r>
+                            <w:bookmarkStart w:id="1" w:name="_GoBack"/>
+                            <w:bookmarkEnd w:id="1"/>
                             <w:r>
                               <w:rPr>
                                 <w:bCs/>
                                 <w:szCs w:val="36"/>
                               </w:rPr>
-                              <w:t>${nim}</w:t>
+                              <w:t>${</w:t>
+                            </w:r>
+                            <w:proofErr w:type="spellStart"/>
+                            <w:r>
+                              <w:rPr>
+                                <w:bCs/>
+                                <w:szCs w:val="36"/>
+                              </w:rPr>
+                              <w:t>nim</w:t>
+                            </w:r>
+                            <w:proofErr w:type="spellEnd"/>
+                            <w:r>
+                              <w:rPr>
+                                <w:bCs/>
+                                <w:szCs w:val="36"/>
+                              </w:rPr>
+                              <w:t>}</w:t>
                             </w:r>
                           </w:p>
                           <w:p>
@@ -949,7 +1659,6 @@
                               <w:jc w:val="both"/>
                             </w:pPr>
                           </w:p>
-                          <w:bookmarkEnd w:id="1"/>
                           <w:p/>
                         </w:txbxContent>
                       </wps:txbx>
@@ -974,17 +1683,17 @@
                 <v:stroke joinstyle="miter"/>
                 <v:path gradientshapeok="t" o:connecttype="rect"/>
               </v:shapetype>
-              <v:shape id="Text Box 2" o:spid="_x0000_s1026" type="#_x0000_t202" style="position:absolute;left:0;text-align:left;margin-left:96.65pt;margin-top:1.1pt;width:147.85pt;height:136.5pt;z-index:251660288;visibility:visible;mso-wrap-style:square;mso-width-percent:0;mso-height-percent:0;mso-wrap-distance-left:9pt;mso-wrap-distance-top:3.6pt;mso-wrap-distance-right:9pt;mso-wrap-distance-bottom:3.6pt;mso-position-horizontal:right;mso-position-horizontal-relative:margin;mso-position-vertical:absolute;mso-position-vertical-relative:text;mso-width-percent:0;mso-height-percent:0;mso-width-relative:margin;mso-height-relative:margin;v-text-anchor:top" o:gfxdata="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" strokecolor="white [3212]">
+              <v:shape id="Text Box 2" o:spid="_x0000_s1026" type="#_x0000_t202" style="position:absolute;left:0;text-align:left;margin-left:301.95pt;margin-top:.9pt;width:177.75pt;height:149.45pt;z-index:251660288;visibility:visible;mso-wrap-style:square;mso-width-percent:0;mso-height-percent:0;mso-wrap-distance-left:9pt;mso-wrap-distance-top:3.6pt;mso-wrap-distance-right:9pt;mso-wrap-distance-bottom:3.6pt;mso-position-horizontal:absolute;mso-position-horizontal-relative:margin;mso-position-vertical:absolute;mso-position-vertical-relative:text;mso-width-percent:0;mso-height-percent:0;mso-width-relative:margin;mso-height-relative:margin;v-text-anchor:top" o:gfxdata="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" strokecolor="white [3212]">
                 <v:textbox>
                   <w:txbxContent>
                     <w:p>
                       <w:pPr>
+                        <w:jc w:val="center"/>
                         <w:rPr>
                           <w:bCs/>
                           <w:szCs w:val="36"/>
                         </w:rPr>
                       </w:pPr>
-                      <w:bookmarkStart w:id="2" w:name="_GoBack"/>
                       <w:r>
                         <w:rPr>
                           <w:bCs/>
@@ -1003,10 +1712,18 @@
                     <w:p>
                       <w:pPr>
                         <w:spacing w:line="360" w:lineRule="auto"/>
-                        <w:jc w:val="both"/>
+                        <w:jc w:val="center"/>
                       </w:pPr>
                       <w:r>
-                        <w:t>Yang menyatakan,</w:t>
+                        <w:t xml:space="preserve">Yang </w:t>
+                      </w:r>
+                      <w:proofErr w:type="spellStart"/>
+                      <w:r>
+                        <w:t>menyatakan</w:t>
+                      </w:r>
+                      <w:proofErr w:type="spellEnd"/>
+                      <w:r>
+                        <w:t>,</w:t>
                       </w:r>
                     </w:p>
                     <w:p>
@@ -1041,7 +1758,23 @@
                           <w:bCs/>
                           <w:szCs w:val="36"/>
                         </w:rPr>
-                        <w:t>${nama_lengkap}</w:t>
+                        <w:t>${</w:t>
+                      </w:r>
+                      <w:proofErr w:type="spellStart"/>
+                      <w:r>
+                        <w:rPr>
+                          <w:bCs/>
+                          <w:szCs w:val="36"/>
+                        </w:rPr>
+                        <w:t>nama_lengkap</w:t>
+                      </w:r>
+                      <w:proofErr w:type="spellEnd"/>
+                      <w:r>
+                        <w:rPr>
+                          <w:bCs/>
+                          <w:szCs w:val="36"/>
+                        </w:rPr>
+                        <w:t>}</w:t>
                       </w:r>
                     </w:p>
                     <w:p>
@@ -1050,14 +1783,35 @@
                         <w:jc w:val="center"/>
                       </w:pPr>
                       <w:r>
-                        <w:t xml:space="preserve">NIM. </w:t>
+                        <w:t xml:space="preserve">NIM </w:t>
                       </w:r>
+                      <w:r>
+                        <w:t xml:space="preserve"> </w:t>
+                      </w:r>
+                      <w:bookmarkStart w:id="2" w:name="_GoBack"/>
+                      <w:bookmarkEnd w:id="2"/>
                       <w:r>
                         <w:rPr>
                           <w:bCs/>
                           <w:szCs w:val="36"/>
                         </w:rPr>
-                        <w:t>${nim}</w:t>
+                        <w:t>${</w:t>
+                      </w:r>
+                      <w:proofErr w:type="spellStart"/>
+                      <w:r>
+                        <w:rPr>
+                          <w:bCs/>
+                          <w:szCs w:val="36"/>
+                        </w:rPr>
+                        <w:t>nim</w:t>
+                      </w:r>
+                      <w:proofErr w:type="spellEnd"/>
+                      <w:r>
+                        <w:rPr>
+                          <w:bCs/>
+                          <w:szCs w:val="36"/>
+                        </w:rPr>
+                        <w:t>}</w:t>
                       </w:r>
                     </w:p>
                     <w:p>
@@ -1067,7 +1821,6 @@
                         <w:jc w:val="both"/>
                       </w:pPr>
                     </w:p>
-                    <w:bookmarkEnd w:id="2"/>
                     <w:p/>
                   </w:txbxContent>
                 </v:textbox>
@@ -1077,9 +1830,11 @@
           </mc:Fallback>
         </mc:AlternateContent>
       </w:r>
+      <w:proofErr w:type="spellStart"/>
       <w:r>
         <w:t>Mengetahui</w:t>
       </w:r>
+      <w:proofErr w:type="spellEnd"/>
       <w:r>
         <w:rPr>
           <w:lang w:val="id-ID"/>
@@ -1187,7 +1942,77 @@
         <w:rPr>
           <w:bCs/>
         </w:rPr>
-        <w:t>Dr. Dewi Retno Sari Saputro, S.Si., M.Kom.</w:t>
+        <w:t xml:space="preserve">Dr. </w:t>
+      </w:r>
+      <w:proofErr w:type="spellStart"/>
+      <w:r>
+        <w:rPr>
+          <w:bCs/>
+        </w:rPr>
+        <w:t>Dewi</w:t>
+      </w:r>
+      <w:proofErr w:type="spellEnd"/>
+      <w:r>
+        <w:rPr>
+          <w:bCs/>
+        </w:rPr>
+        <w:t xml:space="preserve"> </w:t>
+      </w:r>
+      <w:proofErr w:type="spellStart"/>
+      <w:r>
+        <w:rPr>
+          <w:bCs/>
+        </w:rPr>
+        <w:t>Retno</w:t>
+      </w:r>
+      <w:proofErr w:type="spellEnd"/>
+      <w:r>
+        <w:rPr>
+          <w:bCs/>
+        </w:rPr>
+        <w:t xml:space="preserve"> Sari </w:t>
+      </w:r>
+      <w:proofErr w:type="spellStart"/>
+      <w:r>
+        <w:rPr>
+          <w:bCs/>
+        </w:rPr>
+        <w:t>Saputro</w:t>
+      </w:r>
+      <w:proofErr w:type="spellEnd"/>
+      <w:r>
+        <w:rPr>
+          <w:bCs/>
+        </w:rPr>
+        <w:t xml:space="preserve">, </w:t>
+      </w:r>
+      <w:proofErr w:type="spellStart"/>
+      <w:r>
+        <w:rPr>
+          <w:bCs/>
+        </w:rPr>
+        <w:t>S.Si</w:t>
+      </w:r>
+      <w:proofErr w:type="spellEnd"/>
+      <w:r>
+        <w:rPr>
+          <w:bCs/>
+        </w:rPr>
+        <w:t xml:space="preserve">., </w:t>
+      </w:r>
+      <w:proofErr w:type="spellStart"/>
+      <w:r>
+        <w:rPr>
+          <w:bCs/>
+        </w:rPr>
+        <w:t>M.Kom</w:t>
+      </w:r>
+      <w:proofErr w:type="spellEnd"/>
+      <w:r>
+        <w:rPr>
+          <w:bCs/>
+        </w:rPr>
+        <w:t>.</w:t>
       </w:r>
       <w:r>
         <w:rPr>

</xml_diff>